<commit_message>
update docs for memory
</commit_message>
<xml_diff>
--- a/Docs/Android调试工具.docx
+++ b/Docs/Android调试工具.docx
@@ -5,9 +5,6 @@
     <w:p>
       <w:pPr>
         <w:pStyle w:val="1"/>
-        <w:rPr>
-          <w:rFonts w:hint="eastAsia"/>
-        </w:rPr>
       </w:pPr>
       <w:r>
         <w:rPr>
@@ -15,8 +12,6 @@
         </w:rPr>
         <w:t>Layout</w:t>
       </w:r>
-      <w:bookmarkStart w:id="0" w:name="_GoBack"/>
-      <w:bookmarkEnd w:id="0"/>
     </w:p>
     <w:p>
       <w:pPr>
@@ -67,11 +62,6 @@
       </w:r>
     </w:p>
     <w:p>
-      <w:pPr>
-        <w:rPr>
-          <w:rFonts w:hint="eastAsia"/>
-        </w:rPr>
-      </w:pPr>
       <w:hyperlink r:id="rId6" w:history="1">
         <w:r>
           <w:rPr>
@@ -82,11 +72,6 @@
       </w:hyperlink>
     </w:p>
     <w:p>
-      <w:pPr>
-        <w:rPr>
-          <w:rFonts w:hint="eastAsia"/>
-        </w:rPr>
-      </w:pPr>
       <w:r>
         <w:rPr>
           <w:rFonts w:hint="eastAsia"/>
@@ -107,22 +92,11 @@
       </w:r>
     </w:p>
     <w:p>
-      <w:pPr>
-        <w:rPr>
-          <w:rFonts w:hint="eastAsia"/>
-        </w:rPr>
-      </w:pPr>
       <w:r>
         <w:t>WindowManager.java</w:t>
       </w:r>
     </w:p>
-    <w:p>
-      <w:pPr>
-        <w:rPr>
-          <w:rFonts w:hint="eastAsia"/>
-        </w:rPr>
-      </w:pPr>
-    </w:p>
+    <w:p/>
     <w:p>
       <w:pPr>
         <w:pStyle w:val="2"/>
@@ -144,11 +118,6 @@
           <w:rFonts w:hint="eastAsia"/>
         </w:rPr>
         <w:tab/>
-      </w:r>
-      <w:r>
-        <w:rPr>
-          <w:rFonts w:hint="eastAsia"/>
-        </w:rPr>
         <w:t>DDMS</w:t>
       </w:r>
       <w:r>
@@ -173,66 +142,230 @@
         <w:rPr>
           <w:rFonts w:hint="eastAsia"/>
         </w:rPr>
+        <w:t xml:space="preserve"> Hierarchy View</w:t>
+      </w:r>
+    </w:p>
+    <w:p>
+      <w:r>
+        <w:rPr>
+          <w:rFonts w:hint="eastAsia"/>
+        </w:rPr>
+        <w:t>查看</w:t>
+      </w:r>
+      <w:proofErr w:type="spellStart"/>
+      <w:r>
+        <w:rPr>
+          <w:rFonts w:hint="eastAsia"/>
+        </w:rPr>
+        <w:t>acivity</w:t>
+      </w:r>
+      <w:proofErr w:type="spellEnd"/>
+      <w:r>
+        <w:rPr>
+          <w:rFonts w:hint="eastAsia"/>
+        </w:rPr>
+        <w:t>内部的布局层次</w:t>
+      </w:r>
+    </w:p>
+    <w:p/>
+    <w:p>
+      <w:pPr>
+        <w:pStyle w:val="1"/>
+      </w:pPr>
+      <w:r>
+        <w:rPr>
+          <w:rFonts w:hint="eastAsia"/>
+        </w:rPr>
+        <w:t>CPU</w:t>
+      </w:r>
+    </w:p>
+    <w:p>
+      <w:pPr>
+        <w:pStyle w:val="2"/>
+      </w:pPr>
+      <w:r>
+        <w:rPr>
+          <w:rFonts w:hint="eastAsia"/>
+        </w:rPr>
+        <w:t xml:space="preserve">1, </w:t>
+      </w:r>
+      <w:r>
+        <w:rPr>
+          <w:rFonts w:hint="eastAsia"/>
+        </w:rPr>
+        <w:tab/>
+      </w:r>
+      <w:proofErr w:type="spellStart"/>
+      <w:r>
+        <w:rPr>
+          <w:rFonts w:hint="eastAsia"/>
+        </w:rPr>
+        <w:t>adb</w:t>
+      </w:r>
+      <w:proofErr w:type="spellEnd"/>
+      <w:r>
+        <w:rPr>
+          <w:rFonts w:hint="eastAsia"/>
+        </w:rPr>
+        <w:t xml:space="preserve"> shell</w:t>
+      </w:r>
+      <w:r>
+        <w:rPr>
+          <w:rFonts w:hint="eastAsia"/>
+        </w:rPr>
+        <w:t xml:space="preserve"> t</w:t>
+      </w:r>
+      <w:r>
+        <w:rPr>
+          <w:rFonts w:hint="eastAsia"/>
+        </w:rPr>
+        <w:t xml:space="preserve">op </w:t>
+      </w:r>
+      <w:r>
+        <w:t>–</w:t>
+      </w:r>
+      <w:r>
+        <w:rPr>
+          <w:rFonts w:hint="eastAsia"/>
+        </w:rPr>
+        <w:t>m n</w:t>
+      </w:r>
+    </w:p>
+    <w:p>
+      <w:r>
+        <w:rPr>
+          <w:rFonts w:hint="eastAsia"/>
+        </w:rPr>
+        <w:t>显示</w:t>
+      </w:r>
+      <w:r>
+        <w:rPr>
+          <w:rFonts w:hint="eastAsia"/>
+        </w:rPr>
+        <w:t>前</w:t>
+      </w:r>
+      <w:r>
+        <w:rPr>
+          <w:rFonts w:hint="eastAsia"/>
+        </w:rPr>
+        <w:t>n</w:t>
+      </w:r>
+      <w:proofErr w:type="gramStart"/>
+      <w:r>
+        <w:rPr>
+          <w:rFonts w:hint="eastAsia"/>
+        </w:rPr>
+        <w:t>个</w:t>
+      </w:r>
+      <w:proofErr w:type="gramEnd"/>
+      <w:r>
+        <w:rPr>
+          <w:rFonts w:hint="eastAsia"/>
+        </w:rPr>
+        <w:t>占用</w:t>
+      </w:r>
+      <w:r>
+        <w:rPr>
+          <w:rFonts w:hint="eastAsia"/>
+        </w:rPr>
+        <w:t>CPU</w:t>
+      </w:r>
+      <w:r>
+        <w:rPr>
+          <w:rFonts w:hint="eastAsia"/>
+        </w:rPr>
+        <w:t>最高的几个进程</w:t>
+      </w:r>
+      <w:r>
+        <w:rPr>
+          <w:rFonts w:hint="eastAsia"/>
+        </w:rPr>
+        <w:t>。</w:t>
+      </w:r>
+    </w:p>
+    <w:p/>
+    <w:p>
+      <w:pPr>
+        <w:pStyle w:val="2"/>
+      </w:pPr>
+      <w:r>
+        <w:rPr>
+          <w:rFonts w:hint="eastAsia"/>
+        </w:rPr>
+        <w:t>2</w:t>
+      </w:r>
+      <w:r>
+        <w:rPr>
+          <w:rFonts w:hint="eastAsia"/>
+        </w:rPr>
+        <w:t>，</w:t>
+      </w:r>
+      <w:r>
+        <w:rPr>
+          <w:rFonts w:hint="eastAsia"/>
+        </w:rPr>
         <w:t xml:space="preserve"> </w:t>
       </w:r>
-      <w:r>
-        <w:rPr>
-          <w:rFonts w:hint="eastAsia"/>
-        </w:rPr>
-        <w:t>Hierarchy</w:t>
-      </w:r>
-      <w:r>
-        <w:rPr>
-          <w:rFonts w:hint="eastAsia"/>
-        </w:rPr>
-        <w:t xml:space="preserve"> View</w:t>
-      </w:r>
-    </w:p>
-    <w:p>
-      <w:pPr>
-        <w:rPr>
-          <w:rFonts w:hint="eastAsia"/>
-        </w:rPr>
-      </w:pPr>
-      <w:r>
-        <w:rPr>
-          <w:rFonts w:hint="eastAsia"/>
-        </w:rPr>
-        <w:t>查看</w:t>
-      </w:r>
-      <w:proofErr w:type="spellStart"/>
-      <w:r>
-        <w:rPr>
-          <w:rFonts w:hint="eastAsia"/>
-        </w:rPr>
-        <w:t>acivity</w:t>
-      </w:r>
-      <w:proofErr w:type="spellEnd"/>
-      <w:r>
-        <w:rPr>
-          <w:rFonts w:hint="eastAsia"/>
-        </w:rPr>
-        <w:t>内部的布局层次</w:t>
-      </w:r>
-    </w:p>
-    <w:p>
-      <w:pPr>
-        <w:rPr>
-          <w:rFonts w:hint="eastAsia"/>
-        </w:rPr>
-      </w:pPr>
-    </w:p>
-    <w:p>
-      <w:pPr>
-        <w:pStyle w:val="1"/>
-      </w:pPr>
-      <w:r>
-        <w:rPr>
-          <w:rFonts w:hint="eastAsia"/>
-        </w:rPr>
-        <w:t>CPU</w:t>
-      </w:r>
-    </w:p>
+      <w:proofErr w:type="spellStart"/>
+      <w:r>
+        <w:rPr>
+          <w:rFonts w:hint="eastAsia"/>
+        </w:rPr>
+        <w:t>adb</w:t>
+      </w:r>
+      <w:proofErr w:type="spellEnd"/>
+      <w:r>
+        <w:rPr>
+          <w:rFonts w:hint="eastAsia"/>
+        </w:rPr>
+        <w:t xml:space="preserve"> shell </w:t>
+      </w:r>
+      <w:proofErr w:type="spellStart"/>
+      <w:r>
+        <w:rPr>
+          <w:rFonts w:hint="eastAsia"/>
+        </w:rPr>
+        <w:t>dumpsys</w:t>
+      </w:r>
+      <w:proofErr w:type="spellEnd"/>
+      <w:r>
+        <w:rPr>
+          <w:rFonts w:hint="eastAsia"/>
+        </w:rPr>
+        <w:t xml:space="preserve"> </w:t>
+      </w:r>
+      <w:proofErr w:type="spellStart"/>
+      <w:r>
+        <w:rPr>
+          <w:rFonts w:hint="eastAsia"/>
+        </w:rPr>
+        <w:t>cpuinfo</w:t>
+      </w:r>
+      <w:proofErr w:type="spellEnd"/>
+    </w:p>
+    <w:p>
+      <w:r>
+        <w:rPr>
+          <w:rFonts w:hint="eastAsia"/>
+        </w:rPr>
+        <w:t>显示一段时间内</w:t>
+      </w:r>
+      <w:proofErr w:type="spellStart"/>
+      <w:r>
+        <w:rPr>
+          <w:rFonts w:hint="eastAsia"/>
+        </w:rPr>
+        <w:t>cpu</w:t>
+      </w:r>
+      <w:proofErr w:type="spellEnd"/>
+      <w:r>
+        <w:rPr>
+          <w:rFonts w:hint="eastAsia"/>
+        </w:rPr>
+        <w:t>的使用情况。</w:t>
+      </w:r>
+    </w:p>
+    <w:p/>
     <w:p>
       <w:pPr>
         <w:pStyle w:val="2"/>
@@ -241,112 +374,7 @@
         <w:rPr>
           <w:rFonts w:hint="eastAsia"/>
         </w:rPr>
-        <w:t xml:space="preserve">1, </w:t>
-      </w:r>
-      <w:r>
-        <w:rPr>
-          <w:rFonts w:hint="eastAsia"/>
-        </w:rPr>
-        <w:tab/>
-      </w:r>
-      <w:proofErr w:type="spellStart"/>
-      <w:r>
-        <w:rPr>
-          <w:rFonts w:hint="eastAsia"/>
-        </w:rPr>
-        <w:t>adb</w:t>
-      </w:r>
-      <w:proofErr w:type="spellEnd"/>
-      <w:r>
-        <w:rPr>
-          <w:rFonts w:hint="eastAsia"/>
-        </w:rPr>
-        <w:t xml:space="preserve"> shell</w:t>
-      </w:r>
-      <w:r>
-        <w:rPr>
-          <w:rFonts w:hint="eastAsia"/>
-        </w:rPr>
-        <w:t xml:space="preserve"> t</w:t>
-      </w:r>
-      <w:r>
-        <w:rPr>
-          <w:rFonts w:hint="eastAsia"/>
-        </w:rPr>
-        <w:t xml:space="preserve">op </w:t>
-      </w:r>
-      <w:r>
-        <w:t>–</w:t>
-      </w:r>
-      <w:r>
-        <w:rPr>
-          <w:rFonts w:hint="eastAsia"/>
-        </w:rPr>
-        <w:t>m n</w:t>
-      </w:r>
-    </w:p>
-    <w:p>
-      <w:r>
-        <w:rPr>
-          <w:rFonts w:hint="eastAsia"/>
-        </w:rPr>
-        <w:t>显示</w:t>
-      </w:r>
-      <w:r>
-        <w:rPr>
-          <w:rFonts w:hint="eastAsia"/>
-        </w:rPr>
-        <w:t>前</w:t>
-      </w:r>
-      <w:r>
-        <w:rPr>
-          <w:rFonts w:hint="eastAsia"/>
-        </w:rPr>
-        <w:t>n</w:t>
-      </w:r>
-      <w:proofErr w:type="gramStart"/>
-      <w:r>
-        <w:rPr>
-          <w:rFonts w:hint="eastAsia"/>
-        </w:rPr>
-        <w:t>个</w:t>
-      </w:r>
-      <w:proofErr w:type="gramEnd"/>
-      <w:r>
-        <w:rPr>
-          <w:rFonts w:hint="eastAsia"/>
-        </w:rPr>
-        <w:t>占用</w:t>
-      </w:r>
-      <w:r>
-        <w:rPr>
-          <w:rFonts w:hint="eastAsia"/>
-        </w:rPr>
-        <w:t>CPU</w:t>
-      </w:r>
-      <w:r>
-        <w:rPr>
-          <w:rFonts w:hint="eastAsia"/>
-        </w:rPr>
-        <w:t>最高的几个进程</w:t>
-      </w:r>
-      <w:r>
-        <w:rPr>
-          <w:rFonts w:hint="eastAsia"/>
-        </w:rPr>
-        <w:t>。</w:t>
-      </w:r>
-    </w:p>
-    <w:p/>
-    <w:p>
-      <w:pPr>
-        <w:pStyle w:val="2"/>
-      </w:pPr>
-      <w:r>
-        <w:rPr>
-          <w:rFonts w:hint="eastAsia"/>
-        </w:rPr>
-        <w:t>2</w:t>
+        <w:t>3</w:t>
       </w:r>
       <w:r>
         <w:rPr>
@@ -358,91 +386,6 @@
         <w:rPr>
           <w:rFonts w:hint="eastAsia"/>
         </w:rPr>
-        <w:t xml:space="preserve"> </w:t>
-      </w:r>
-      <w:proofErr w:type="spellStart"/>
-      <w:r>
-        <w:rPr>
-          <w:rFonts w:hint="eastAsia"/>
-        </w:rPr>
-        <w:t>adb</w:t>
-      </w:r>
-      <w:proofErr w:type="spellEnd"/>
-      <w:r>
-        <w:rPr>
-          <w:rFonts w:hint="eastAsia"/>
-        </w:rPr>
-        <w:t xml:space="preserve"> shell </w:t>
-      </w:r>
-      <w:proofErr w:type="spellStart"/>
-      <w:r>
-        <w:rPr>
-          <w:rFonts w:hint="eastAsia"/>
-        </w:rPr>
-        <w:t>dumpsys</w:t>
-      </w:r>
-      <w:proofErr w:type="spellEnd"/>
-      <w:r>
-        <w:rPr>
-          <w:rFonts w:hint="eastAsia"/>
-        </w:rPr>
-        <w:t xml:space="preserve"> </w:t>
-      </w:r>
-      <w:proofErr w:type="spellStart"/>
-      <w:r>
-        <w:rPr>
-          <w:rFonts w:hint="eastAsia"/>
-        </w:rPr>
-        <w:t>cpuinfo</w:t>
-      </w:r>
-      <w:proofErr w:type="spellEnd"/>
-    </w:p>
-    <w:p>
-      <w:r>
-        <w:rPr>
-          <w:rFonts w:hint="eastAsia"/>
-        </w:rPr>
-        <w:t>显示一段时间内</w:t>
-      </w:r>
-      <w:proofErr w:type="spellStart"/>
-      <w:r>
-        <w:rPr>
-          <w:rFonts w:hint="eastAsia"/>
-        </w:rPr>
-        <w:t>cpu</w:t>
-      </w:r>
-      <w:proofErr w:type="spellEnd"/>
-      <w:r>
-        <w:rPr>
-          <w:rFonts w:hint="eastAsia"/>
-        </w:rPr>
-        <w:t>的使用情况。</w:t>
-      </w:r>
-    </w:p>
-    <w:p/>
-    <w:p>
-      <w:pPr>
-        <w:pStyle w:val="2"/>
-        <w:rPr>
-          <w:rFonts w:hint="eastAsia"/>
-        </w:rPr>
-      </w:pPr>
-      <w:r>
-        <w:rPr>
-          <w:rFonts w:hint="eastAsia"/>
-        </w:rPr>
-        <w:t>3</w:t>
-      </w:r>
-      <w:r>
-        <w:rPr>
-          <w:rFonts w:hint="eastAsia"/>
-        </w:rPr>
-        <w:t>，</w:t>
-      </w:r>
-      <w:r>
-        <w:rPr>
-          <w:rFonts w:hint="eastAsia"/>
-        </w:rPr>
         <w:t>DDMS</w:t>
       </w:r>
       <w:r>
@@ -475,7 +418,6 @@
     <w:p>
       <w:pPr>
         <w:rPr>
-          <w:rFonts w:hint="eastAsia"/>
           <w:b/>
         </w:rPr>
       </w:pPr>
@@ -492,7 +434,6 @@
     <w:p>
       <w:pPr>
         <w:rPr>
-          <w:rFonts w:hint="eastAsia"/>
           <w:b/>
         </w:rPr>
       </w:pPr>
@@ -524,43 +465,703 @@
         </w:rPr>
       </w:pPr>
       <w:proofErr w:type="spellStart"/>
+      <w:r>
+        <w:rPr>
+          <w:rFonts w:hint="eastAsia"/>
+        </w:rPr>
+        <w:t>Dalvik</w:t>
+      </w:r>
+      <w:proofErr w:type="spellEnd"/>
+      <w:r>
+        <w:rPr>
+          <w:rFonts w:hint="eastAsia"/>
+        </w:rPr>
+        <w:t>对内存的限制</w:t>
+      </w:r>
+    </w:p>
+    <w:p>
+      <w:pPr>
+        <w:rPr>
+          <w:rFonts w:hint="eastAsia"/>
+        </w:rPr>
+      </w:pPr>
+      <w:r>
+        <w:rPr>
+          <w:rFonts w:hint="eastAsia"/>
+        </w:rPr>
+        <w:t>获取手机设置的内存的上限：</w:t>
+      </w:r>
+      <w:proofErr w:type="spellStart"/>
       <w:proofErr w:type="gramStart"/>
       <w:r>
         <w:rPr>
           <w:rFonts w:hint="eastAsia"/>
         </w:rPr>
-        <w:t>adb</w:t>
+        <w:t>a</w:t>
+      </w:r>
+      <w:r>
+        <w:t>db</w:t>
       </w:r>
       <w:proofErr w:type="spellEnd"/>
       <w:proofErr w:type="gramEnd"/>
       <w:r>
-        <w:rPr>
-          <w:rFonts w:hint="eastAsia"/>
-        </w:rPr>
-        <w:t xml:space="preserve"> shell</w:t>
-      </w:r>
+        <w:t xml:space="preserve"> shell </w:t>
+      </w:r>
+      <w:proofErr w:type="spellStart"/>
+      <w:r>
+        <w:t>getprop</w:t>
+      </w:r>
+      <w:proofErr w:type="spellEnd"/>
+      <w:r>
+        <w:t xml:space="preserve"> | </w:t>
+      </w:r>
+      <w:proofErr w:type="spellStart"/>
+      <w:r>
+        <w:t>grep</w:t>
+      </w:r>
+      <w:proofErr w:type="spellEnd"/>
       <w:r>
         <w:t xml:space="preserve"> </w:t>
       </w:r>
       <w:proofErr w:type="spellStart"/>
       <w:r>
-        <w:rPr>
-          <w:rFonts w:hint="eastAsia"/>
-        </w:rPr>
-        <w:t>d</w:t>
-      </w:r>
-      <w:r>
-        <w:t>umpsys</w:t>
-      </w:r>
-      <w:proofErr w:type="spellEnd"/>
-      <w:r>
+        <w:t>dalvik.vm.heapgrowthlimit</w:t>
+      </w:r>
+      <w:proofErr w:type="spellEnd"/>
+    </w:p>
+    <w:p>
+      <w:pPr>
+        <w:autoSpaceDE w:val="0"/>
+        <w:autoSpaceDN w:val="0"/>
+        <w:adjustRightInd w:val="0"/>
+        <w:jc w:val="left"/>
+        <w:rPr>
+          <w:rFonts w:ascii="Lucida Console" w:hAnsi="Lucida Console" w:cs="Lucida Console" w:hint="eastAsia"/>
+          <w:kern w:val="0"/>
+          <w:sz w:val="18"/>
+          <w:szCs w:val="18"/>
+        </w:rPr>
+      </w:pPr>
+      <w:r>
+        <w:rPr>
+          <w:rFonts w:ascii="Lucida Console" w:hAnsi="Lucida Console" w:cs="Lucida Console"/>
+          <w:b/>
+          <w:kern w:val="0"/>
+          <w:sz w:val="18"/>
+          <w:szCs w:val="18"/>
+        </w:rPr>
+        <w:t>[</w:t>
+      </w:r>
+      <w:proofErr w:type="spellStart"/>
+      <w:r>
+        <w:rPr>
+          <w:rFonts w:ascii="Lucida Console" w:hAnsi="Lucida Console" w:cs="Lucida Console"/>
+          <w:b/>
+          <w:kern w:val="0"/>
+          <w:sz w:val="18"/>
+          <w:szCs w:val="18"/>
+        </w:rPr>
+        <w:t>dalvik.vm.heapstartsize</w:t>
+      </w:r>
+      <w:proofErr w:type="spellEnd"/>
+      <w:r>
+        <w:rPr>
+          <w:rFonts w:ascii="Lucida Console" w:hAnsi="Lucida Console" w:cs="Lucida Console"/>
+          <w:b/>
+          <w:kern w:val="0"/>
+          <w:sz w:val="18"/>
+          <w:szCs w:val="18"/>
+        </w:rPr>
+        <w:t>]: [8m]</w:t>
+      </w:r>
+      <w:r>
+        <w:rPr>
+          <w:rFonts w:ascii="Lucida Console" w:hAnsi="Lucida Console" w:cs="Lucida Console" w:hint="eastAsia"/>
+          <w:b/>
+          <w:kern w:val="0"/>
+          <w:sz w:val="18"/>
+          <w:szCs w:val="18"/>
+        </w:rPr>
         <w:t xml:space="preserve"> </w:t>
       </w:r>
-      <w:proofErr w:type="spellStart"/>
-      <w:r>
-        <w:t>meminfo</w:t>
-      </w:r>
-      <w:proofErr w:type="spellEnd"/>
+      <w:r>
+        <w:rPr>
+          <w:rFonts w:ascii="Lucida Console" w:hAnsi="Lucida Console" w:cs="Lucida Console"/>
+          <w:kern w:val="0"/>
+          <w:sz w:val="18"/>
+          <w:szCs w:val="18"/>
+        </w:rPr>
+        <w:t>启动一个应用程序之后为其分配的初始堆栈大小</w:t>
+      </w:r>
+    </w:p>
+    <w:p>
+      <w:pPr>
+        <w:autoSpaceDE w:val="0"/>
+        <w:autoSpaceDN w:val="0"/>
+        <w:adjustRightInd w:val="0"/>
+        <w:ind w:left="271" w:hangingChars="150" w:hanging="271"/>
+        <w:jc w:val="left"/>
+        <w:rPr>
+          <w:rFonts w:ascii="Lucida Console" w:hAnsi="Lucida Console" w:cs="Lucida Console" w:hint="eastAsia"/>
+          <w:kern w:val="0"/>
+          <w:sz w:val="18"/>
+          <w:szCs w:val="18"/>
+        </w:rPr>
+      </w:pPr>
+      <w:r>
+        <w:rPr>
+          <w:rFonts w:ascii="Lucida Console" w:hAnsi="Lucida Console" w:cs="Lucida Console"/>
+          <w:b/>
+          <w:kern w:val="0"/>
+          <w:sz w:val="18"/>
+          <w:szCs w:val="18"/>
+        </w:rPr>
+        <w:t>[</w:t>
+      </w:r>
+      <w:proofErr w:type="spellStart"/>
+      <w:r>
+        <w:rPr>
+          <w:rFonts w:ascii="Lucida Console" w:hAnsi="Lucida Console" w:cs="Lucida Console"/>
+          <w:b/>
+          <w:kern w:val="0"/>
+          <w:sz w:val="18"/>
+          <w:szCs w:val="18"/>
+        </w:rPr>
+        <w:t>dalvik.vm.heapgrowthlimit</w:t>
+      </w:r>
+      <w:proofErr w:type="spellEnd"/>
+      <w:r>
+        <w:rPr>
+          <w:rFonts w:ascii="Lucida Console" w:hAnsi="Lucida Console" w:cs="Lucida Console"/>
+          <w:b/>
+          <w:kern w:val="0"/>
+          <w:sz w:val="18"/>
+          <w:szCs w:val="18"/>
+        </w:rPr>
+        <w:t>]: [128m]</w:t>
+      </w:r>
+      <w:r>
+        <w:rPr>
+          <w:rFonts w:ascii="Lucida Console" w:hAnsi="Lucida Console" w:cs="Lucida Console"/>
+          <w:b/>
+          <w:kern w:val="0"/>
+          <w:sz w:val="18"/>
+          <w:szCs w:val="18"/>
+        </w:rPr>
+        <w:t xml:space="preserve"> </w:t>
+      </w:r>
+      <w:r>
+        <w:rPr>
+          <w:rFonts w:ascii="Lucida Console" w:hAnsi="Lucida Console" w:cs="Lucida Console"/>
+          <w:kern w:val="0"/>
+          <w:sz w:val="18"/>
+          <w:szCs w:val="18"/>
+        </w:rPr>
+        <w:t>受控情况下的极限堆（仅仅针对</w:t>
+      </w:r>
+      <w:proofErr w:type="spellStart"/>
+      <w:r>
+        <w:rPr>
+          <w:rFonts w:ascii="Lucida Console" w:hAnsi="Lucida Console" w:cs="Lucida Console"/>
+          <w:kern w:val="0"/>
+          <w:sz w:val="18"/>
+          <w:szCs w:val="18"/>
+        </w:rPr>
+        <w:t>dalvik</w:t>
+      </w:r>
+      <w:proofErr w:type="spellEnd"/>
+      <w:r>
+        <w:rPr>
+          <w:rFonts w:ascii="Lucida Console" w:hAnsi="Lucida Console" w:cs="Lucida Console"/>
+          <w:kern w:val="0"/>
+          <w:sz w:val="18"/>
+          <w:szCs w:val="18"/>
+        </w:rPr>
+        <w:t>堆，不包括</w:t>
+      </w:r>
+      <w:r>
+        <w:rPr>
+          <w:rFonts w:ascii="Lucida Console" w:hAnsi="Lucida Console" w:cs="Lucida Console"/>
+          <w:kern w:val="0"/>
+          <w:sz w:val="18"/>
+          <w:szCs w:val="18"/>
+        </w:rPr>
+        <w:t>native</w:t>
+      </w:r>
+      <w:r>
+        <w:rPr>
+          <w:rFonts w:ascii="Lucida Console" w:hAnsi="Lucida Console" w:cs="Lucida Console"/>
+          <w:kern w:val="0"/>
+          <w:sz w:val="18"/>
+          <w:szCs w:val="18"/>
+        </w:rPr>
+        <w:t>堆）大小，</w:t>
+      </w:r>
+      <w:proofErr w:type="spellStart"/>
+      <w:r>
+        <w:rPr>
+          <w:rFonts w:ascii="Lucida Console" w:hAnsi="Lucida Console" w:cs="Lucida Console"/>
+          <w:kern w:val="0"/>
+          <w:sz w:val="18"/>
+          <w:szCs w:val="18"/>
+        </w:rPr>
+        <w:t>dvm</w:t>
+      </w:r>
+      <w:proofErr w:type="spellEnd"/>
+      <w:r>
+        <w:rPr>
+          <w:rFonts w:ascii="Lucida Console" w:hAnsi="Lucida Console" w:cs="Lucida Console"/>
+          <w:kern w:val="0"/>
+          <w:sz w:val="18"/>
+          <w:szCs w:val="18"/>
+        </w:rPr>
+        <w:t xml:space="preserve"> heap</w:t>
+      </w:r>
+      <w:r>
+        <w:rPr>
+          <w:rFonts w:ascii="Lucida Console" w:hAnsi="Lucida Console" w:cs="Lucida Console"/>
+          <w:kern w:val="0"/>
+          <w:sz w:val="18"/>
+          <w:szCs w:val="18"/>
+        </w:rPr>
+        <w:t>是可增长的，但是正常情况下</w:t>
+      </w:r>
+      <w:proofErr w:type="spellStart"/>
+      <w:r>
+        <w:rPr>
+          <w:rFonts w:ascii="Lucida Console" w:hAnsi="Lucida Console" w:cs="Lucida Console"/>
+          <w:kern w:val="0"/>
+          <w:sz w:val="18"/>
+          <w:szCs w:val="18"/>
+        </w:rPr>
+        <w:t>dvm</w:t>
+      </w:r>
+      <w:proofErr w:type="spellEnd"/>
+      <w:r>
+        <w:rPr>
+          <w:rFonts w:ascii="Lucida Console" w:hAnsi="Lucida Console" w:cs="Lucida Console"/>
+          <w:kern w:val="0"/>
+          <w:sz w:val="18"/>
+          <w:szCs w:val="18"/>
+        </w:rPr>
+        <w:t xml:space="preserve"> heap</w:t>
+      </w:r>
+      <w:r>
+        <w:rPr>
+          <w:rFonts w:ascii="Lucida Console" w:hAnsi="Lucida Console" w:cs="Lucida Console"/>
+          <w:kern w:val="0"/>
+          <w:sz w:val="18"/>
+          <w:szCs w:val="18"/>
+        </w:rPr>
+        <w:t>的大小是不会超过</w:t>
+      </w:r>
+      <w:proofErr w:type="spellStart"/>
+      <w:r>
+        <w:rPr>
+          <w:rFonts w:ascii="Lucida Console" w:hAnsi="Lucida Console" w:cs="Lucida Console"/>
+          <w:kern w:val="0"/>
+          <w:sz w:val="18"/>
+          <w:szCs w:val="18"/>
+        </w:rPr>
+        <w:t>dalvik.vm.heapgrowthlimit</w:t>
+      </w:r>
+      <w:proofErr w:type="spellEnd"/>
+      <w:r>
+        <w:rPr>
+          <w:rFonts w:ascii="Lucida Console" w:hAnsi="Lucida Console" w:cs="Lucida Console"/>
+          <w:kern w:val="0"/>
+          <w:sz w:val="18"/>
+          <w:szCs w:val="18"/>
+        </w:rPr>
+        <w:t>的值（非正常情况下面会详细说明）。这个值控制那些受控应用的极限堆大小，如果受控的应用</w:t>
+      </w:r>
+      <w:proofErr w:type="spellStart"/>
+      <w:r>
+        <w:rPr>
+          <w:rFonts w:ascii="Lucida Console" w:hAnsi="Lucida Console" w:cs="Lucida Console"/>
+          <w:kern w:val="0"/>
+          <w:sz w:val="18"/>
+          <w:szCs w:val="18"/>
+        </w:rPr>
+        <w:t>dvm</w:t>
+      </w:r>
+      <w:proofErr w:type="spellEnd"/>
+      <w:r>
+        <w:rPr>
+          <w:rFonts w:ascii="Lucida Console" w:hAnsi="Lucida Console" w:cs="Lucida Console"/>
+          <w:kern w:val="0"/>
+          <w:sz w:val="18"/>
+          <w:szCs w:val="18"/>
+        </w:rPr>
+        <w:t xml:space="preserve"> heap size</w:t>
+      </w:r>
+      <w:r>
+        <w:rPr>
+          <w:rFonts w:ascii="Lucida Console" w:hAnsi="Lucida Console" w:cs="Lucida Console"/>
+          <w:kern w:val="0"/>
+          <w:sz w:val="18"/>
+          <w:szCs w:val="18"/>
+        </w:rPr>
+        <w:t>超过该值，则将引发</w:t>
+      </w:r>
+      <w:proofErr w:type="spellStart"/>
+      <w:r>
+        <w:rPr>
+          <w:rFonts w:ascii="Lucida Console" w:hAnsi="Lucida Console" w:cs="Lucida Console"/>
+          <w:kern w:val="0"/>
+          <w:sz w:val="18"/>
+          <w:szCs w:val="18"/>
+        </w:rPr>
+        <w:t>oom</w:t>
+      </w:r>
+      <w:proofErr w:type="spellEnd"/>
+      <w:r>
+        <w:rPr>
+          <w:rFonts w:ascii="Lucida Console" w:hAnsi="Lucida Console" w:cs="Lucida Console" w:hint="eastAsia"/>
+          <w:kern w:val="0"/>
+          <w:sz w:val="18"/>
+          <w:szCs w:val="18"/>
+        </w:rPr>
+        <w:t>。</w:t>
+      </w:r>
+    </w:p>
+    <w:p>
+      <w:pPr>
+        <w:autoSpaceDE w:val="0"/>
+        <w:autoSpaceDN w:val="0"/>
+        <w:adjustRightInd w:val="0"/>
+        <w:ind w:left="271" w:hangingChars="150" w:hanging="271"/>
+        <w:jc w:val="left"/>
+        <w:rPr>
+          <w:rFonts w:ascii="Lucida Console" w:hAnsi="Lucida Console" w:cs="Lucida Console"/>
+          <w:sz w:val="18"/>
+          <w:szCs w:val="18"/>
+        </w:rPr>
+      </w:pPr>
+      <w:r>
+        <w:rPr>
+          <w:rFonts w:ascii="Lucida Console" w:hAnsi="Lucida Console" w:cs="Lucida Console"/>
+          <w:b/>
+          <w:kern w:val="0"/>
+          <w:sz w:val="18"/>
+          <w:szCs w:val="18"/>
+        </w:rPr>
+        <w:t>[</w:t>
+      </w:r>
+      <w:proofErr w:type="spellStart"/>
+      <w:r>
+        <w:rPr>
+          <w:rFonts w:ascii="Lucida Console" w:hAnsi="Lucida Console" w:cs="Lucida Console"/>
+          <w:b/>
+          <w:kern w:val="0"/>
+          <w:sz w:val="18"/>
+          <w:szCs w:val="18"/>
+        </w:rPr>
+        <w:t>dalvik.vm.heapsize</w:t>
+      </w:r>
+      <w:proofErr w:type="spellEnd"/>
+      <w:r>
+        <w:rPr>
+          <w:rFonts w:ascii="Lucida Console" w:hAnsi="Lucida Console" w:cs="Lucida Console"/>
+          <w:b/>
+          <w:kern w:val="0"/>
+          <w:sz w:val="18"/>
+          <w:szCs w:val="18"/>
+        </w:rPr>
+        <w:t>]: [512m]</w:t>
+      </w:r>
+      <w:r>
+        <w:rPr>
+          <w:rFonts w:ascii="Lucida Console" w:hAnsi="Lucida Console" w:cs="Lucida Console"/>
+          <w:b/>
+          <w:kern w:val="0"/>
+          <w:sz w:val="18"/>
+          <w:szCs w:val="18"/>
+        </w:rPr>
+        <w:t xml:space="preserve"> </w:t>
+      </w:r>
+      <w:r>
+        <w:rPr>
+          <w:rFonts w:ascii="Lucida Console" w:hAnsi="Lucida Console" w:cs="Lucida Console"/>
+          <w:sz w:val="18"/>
+          <w:szCs w:val="18"/>
+        </w:rPr>
+        <w:t>不受控情况下的极限堆大小，这个就是堆的最大值。不管它是不是受控的。这个值会影响非受控应用的</w:t>
+      </w:r>
+      <w:proofErr w:type="spellStart"/>
+      <w:r>
+        <w:rPr>
+          <w:rFonts w:ascii="Lucida Console" w:hAnsi="Lucida Console" w:cs="Lucida Console"/>
+          <w:sz w:val="18"/>
+          <w:szCs w:val="18"/>
+        </w:rPr>
+        <w:t>dalvik</w:t>
+      </w:r>
+      <w:proofErr w:type="spellEnd"/>
+      <w:r>
+        <w:rPr>
+          <w:rFonts w:ascii="Lucida Console" w:hAnsi="Lucida Console" w:cs="Lucida Console" w:hint="eastAsia"/>
+          <w:sz w:val="18"/>
+          <w:szCs w:val="18"/>
+        </w:rPr>
+        <w:t xml:space="preserve"> </w:t>
+      </w:r>
+      <w:r>
+        <w:rPr>
+          <w:rFonts w:ascii="Lucida Console" w:hAnsi="Lucida Console" w:cs="Lucida Console"/>
+          <w:sz w:val="18"/>
+          <w:szCs w:val="18"/>
+        </w:rPr>
+        <w:t>heap size</w:t>
+      </w:r>
+      <w:r>
+        <w:rPr>
+          <w:rFonts w:ascii="Lucida Console" w:hAnsi="Lucida Console" w:cs="Lucida Console"/>
+          <w:sz w:val="18"/>
+          <w:szCs w:val="18"/>
+        </w:rPr>
+        <w:t>。一旦</w:t>
+      </w:r>
+      <w:proofErr w:type="spellStart"/>
+      <w:r>
+        <w:rPr>
+          <w:rFonts w:ascii="Lucida Console" w:hAnsi="Lucida Console" w:cs="Lucida Console"/>
+          <w:sz w:val="18"/>
+          <w:szCs w:val="18"/>
+        </w:rPr>
+        <w:t>dalvik</w:t>
+      </w:r>
+      <w:proofErr w:type="spellEnd"/>
+      <w:r>
+        <w:rPr>
+          <w:rFonts w:ascii="Lucida Console" w:hAnsi="Lucida Console" w:cs="Lucida Console"/>
+          <w:sz w:val="18"/>
+          <w:szCs w:val="18"/>
+        </w:rPr>
+        <w:t xml:space="preserve"> heap size</w:t>
+      </w:r>
+      <w:r>
+        <w:rPr>
+          <w:rFonts w:ascii="Lucida Console" w:hAnsi="Lucida Console" w:cs="Lucida Console"/>
+          <w:sz w:val="18"/>
+          <w:szCs w:val="18"/>
+        </w:rPr>
+        <w:t>超过这个值，直接引发</w:t>
+      </w:r>
+      <w:proofErr w:type="spellStart"/>
+      <w:r>
+        <w:rPr>
+          <w:rFonts w:ascii="Lucida Console" w:hAnsi="Lucida Console" w:cs="Lucida Console"/>
+          <w:sz w:val="18"/>
+          <w:szCs w:val="18"/>
+        </w:rPr>
+        <w:t>oom</w:t>
+      </w:r>
+      <w:proofErr w:type="spellEnd"/>
+      <w:r>
+        <w:rPr>
+          <w:rFonts w:ascii="Lucida Console" w:hAnsi="Lucida Console" w:cs="Lucida Console"/>
+          <w:sz w:val="18"/>
+          <w:szCs w:val="18"/>
+        </w:rPr>
+        <w:t>。</w:t>
+      </w:r>
+    </w:p>
+    <w:p>
+      <w:pPr>
+        <w:autoSpaceDE w:val="0"/>
+        <w:autoSpaceDN w:val="0"/>
+        <w:adjustRightInd w:val="0"/>
+        <w:jc w:val="left"/>
+        <w:rPr>
+          <w:rFonts w:ascii="Lucida Console" w:hAnsi="Lucida Console" w:cs="Lucida Console"/>
+          <w:kern w:val="0"/>
+          <w:sz w:val="18"/>
+          <w:szCs w:val="18"/>
+        </w:rPr>
+      </w:pPr>
+    </w:p>
+    <w:p>
+      <w:pPr>
+        <w:autoSpaceDE w:val="0"/>
+        <w:autoSpaceDN w:val="0"/>
+        <w:adjustRightInd w:val="0"/>
+        <w:jc w:val="left"/>
+        <w:rPr>
+          <w:rFonts w:ascii="Lucida Console" w:hAnsi="Lucida Console" w:cs="Lucida Console"/>
+          <w:b/>
+          <w:kern w:val="0"/>
+          <w:sz w:val="18"/>
+          <w:szCs w:val="18"/>
+        </w:rPr>
+      </w:pPr>
+      <w:r>
+        <w:rPr>
+          <w:rFonts w:ascii="Lucida Console" w:hAnsi="Lucida Console" w:cs="Lucida Console"/>
+          <w:b/>
+          <w:kern w:val="0"/>
+          <w:sz w:val="18"/>
+          <w:szCs w:val="18"/>
+        </w:rPr>
+        <w:t>[</w:t>
+      </w:r>
+      <w:proofErr w:type="spellStart"/>
+      <w:r>
+        <w:rPr>
+          <w:rFonts w:ascii="Lucida Console" w:hAnsi="Lucida Console" w:cs="Lucida Console"/>
+          <w:b/>
+          <w:kern w:val="0"/>
+          <w:sz w:val="18"/>
+          <w:szCs w:val="18"/>
+        </w:rPr>
+        <w:t>dalvik.vm.heapmaxfree</w:t>
+      </w:r>
+      <w:proofErr w:type="spellEnd"/>
+      <w:r>
+        <w:rPr>
+          <w:rFonts w:ascii="Lucida Console" w:hAnsi="Lucida Console" w:cs="Lucida Console"/>
+          <w:b/>
+          <w:kern w:val="0"/>
+          <w:sz w:val="18"/>
+          <w:szCs w:val="18"/>
+        </w:rPr>
+        <w:t>]: [8m]</w:t>
+      </w:r>
+    </w:p>
+    <w:p>
+      <w:pPr>
+        <w:autoSpaceDE w:val="0"/>
+        <w:autoSpaceDN w:val="0"/>
+        <w:adjustRightInd w:val="0"/>
+        <w:jc w:val="left"/>
+        <w:rPr>
+          <w:rFonts w:ascii="Lucida Console" w:hAnsi="Lucida Console" w:cs="Lucida Console"/>
+          <w:b/>
+          <w:kern w:val="0"/>
+          <w:sz w:val="18"/>
+          <w:szCs w:val="18"/>
+        </w:rPr>
+      </w:pPr>
+      <w:r>
+        <w:rPr>
+          <w:rFonts w:ascii="Lucida Console" w:hAnsi="Lucida Console" w:cs="Lucida Console"/>
+          <w:b/>
+          <w:kern w:val="0"/>
+          <w:sz w:val="18"/>
+          <w:szCs w:val="18"/>
+        </w:rPr>
+        <w:t>[</w:t>
+      </w:r>
+      <w:proofErr w:type="spellStart"/>
+      <w:r>
+        <w:rPr>
+          <w:rFonts w:ascii="Lucida Console" w:hAnsi="Lucida Console" w:cs="Lucida Console"/>
+          <w:b/>
+          <w:kern w:val="0"/>
+          <w:sz w:val="18"/>
+          <w:szCs w:val="18"/>
+        </w:rPr>
+        <w:t>dalvik.vm.heapminfree</w:t>
+      </w:r>
+      <w:proofErr w:type="spellEnd"/>
+      <w:r>
+        <w:rPr>
+          <w:rFonts w:ascii="Lucida Console" w:hAnsi="Lucida Console" w:cs="Lucida Console"/>
+          <w:b/>
+          <w:kern w:val="0"/>
+          <w:sz w:val="18"/>
+          <w:szCs w:val="18"/>
+        </w:rPr>
+        <w:t>]: [2m]</w:t>
+      </w:r>
+    </w:p>
+    <w:p>
+      <w:pPr>
+        <w:autoSpaceDE w:val="0"/>
+        <w:autoSpaceDN w:val="0"/>
+        <w:adjustRightInd w:val="0"/>
+        <w:ind w:firstLine="420"/>
+        <w:jc w:val="left"/>
+        <w:rPr>
+          <w:rFonts w:hint="eastAsia"/>
+        </w:rPr>
+      </w:pPr>
+    </w:p>
+    <w:p>
+      <w:pPr>
+        <w:autoSpaceDE w:val="0"/>
+        <w:autoSpaceDN w:val="0"/>
+        <w:adjustRightInd w:val="0"/>
+        <w:ind w:firstLine="420"/>
+        <w:jc w:val="left"/>
+        <w:rPr>
+          <w:rFonts w:hint="eastAsia"/>
+          <w:b/>
+        </w:rPr>
+      </w:pPr>
+      <w:r>
+        <w:t>在</w:t>
+      </w:r>
+      <w:r>
+        <w:t>android</w:t>
+      </w:r>
+      <w:r>
+        <w:t>开发中，如果要使用大堆。需要在</w:t>
+      </w:r>
+      <w:r>
+        <w:t>manifest</w:t>
+      </w:r>
+      <w:r>
+        <w:t>中指定</w:t>
+      </w:r>
+      <w:proofErr w:type="spellStart"/>
+      <w:r>
+        <w:rPr>
+          <w:b/>
+          <w:color w:val="FF0000"/>
+        </w:rPr>
+        <w:t>android:largeHeap</w:t>
+      </w:r>
+      <w:proofErr w:type="spellEnd"/>
+      <w:r>
+        <w:t>为</w:t>
+      </w:r>
+      <w:r>
+        <w:t>true</w:t>
+      </w:r>
+      <w:r>
+        <w:t>。这样</w:t>
+      </w:r>
+      <w:proofErr w:type="spellStart"/>
+      <w:r>
+        <w:t>dvm</w:t>
+      </w:r>
+      <w:proofErr w:type="spellEnd"/>
+      <w:r>
+        <w:t xml:space="preserve"> heap</w:t>
+      </w:r>
+      <w:r>
+        <w:t>最大可达</w:t>
+      </w:r>
+      <w:proofErr w:type="spellStart"/>
+      <w:r>
+        <w:t>dalvik.vm.heapsize</w:t>
+      </w:r>
+      <w:proofErr w:type="spellEnd"/>
+      <w:r>
+        <w:t>。</w:t>
+      </w:r>
+    </w:p>
+    <w:p>
+      <w:pPr>
+        <w:autoSpaceDE w:val="0"/>
+        <w:autoSpaceDN w:val="0"/>
+        <w:adjustRightInd w:val="0"/>
+        <w:jc w:val="left"/>
+        <w:rPr>
+          <w:b/>
+        </w:rPr>
+      </w:pPr>
     </w:p>
     <w:p>
       <w:pPr>
@@ -579,30 +1180,327 @@
         <w:rPr>
           <w:rFonts w:hint="eastAsia"/>
         </w:rPr>
-        <w:t>ddms</w:t>
+        <w:t>m</w:t>
+      </w:r>
+      <w:r>
+        <w:t>eminfo</w:t>
       </w:r>
       <w:proofErr w:type="spellEnd"/>
       <w:proofErr w:type="gramEnd"/>
-      <w:r>
-        <w:rPr>
-          <w:rFonts w:hint="eastAsia"/>
-        </w:rPr>
+    </w:p>
+    <w:p>
+      <w:pPr>
+        <w:rPr>
+          <w:rFonts w:ascii="Lucida Console" w:hAnsi="Lucida Console" w:cs="Lucida Console" w:hint="eastAsia"/>
+          <w:kern w:val="0"/>
+          <w:sz w:val="18"/>
+          <w:szCs w:val="18"/>
+        </w:rPr>
+      </w:pPr>
+      <w:r>
+        <w:rPr>
+          <w:rFonts w:hint="eastAsia"/>
+        </w:rPr>
+        <w:t>获取内存的信息：</w:t>
+      </w:r>
+      <w:proofErr w:type="spellStart"/>
+      <w:proofErr w:type="gramStart"/>
+      <w:r>
+        <w:rPr>
+          <w:rFonts w:hint="eastAsia"/>
+        </w:rPr>
+        <w:t>adb</w:t>
+      </w:r>
+      <w:proofErr w:type="spellEnd"/>
+      <w:proofErr w:type="gramEnd"/>
+      <w:r>
+        <w:rPr>
+          <w:rFonts w:hint="eastAsia"/>
+        </w:rPr>
+        <w:t xml:space="preserve"> shell</w:t>
+      </w:r>
+      <w:r>
         <w:t xml:space="preserve"> </w:t>
       </w:r>
-      <w:r>
-        <w:t>update</w:t>
-      </w:r>
-      <w:r>
-        <w:rPr>
-          <w:rFonts w:hint="eastAsia"/>
-        </w:rPr>
+      <w:proofErr w:type="spellStart"/>
+      <w:r>
+        <w:rPr>
+          <w:rFonts w:hint="eastAsia"/>
+        </w:rPr>
+        <w:t>d</w:t>
+      </w:r>
+      <w:r>
+        <w:t>umpsys</w:t>
+      </w:r>
+      <w:proofErr w:type="spellEnd"/>
+      <w:r>
         <w:t xml:space="preserve"> </w:t>
       </w:r>
-      <w:r>
-        <w:rPr>
-          <w:rFonts w:hint="eastAsia"/>
-        </w:rPr>
-        <w:t>heap</w:t>
+      <w:proofErr w:type="spellStart"/>
+      <w:r>
+        <w:t>meminfo</w:t>
+      </w:r>
+      <w:proofErr w:type="spellEnd"/>
+      <w:r>
+        <w:rPr>
+          <w:rFonts w:hint="eastAsia"/>
+        </w:rPr>
+        <w:t xml:space="preserve"> </w:t>
+      </w:r>
+      <w:proofErr w:type="spellStart"/>
+      <w:r>
+        <w:rPr>
+          <w:rFonts w:ascii="Lucida Console" w:hAnsi="Lucida Console" w:cs="Lucida Console"/>
+          <w:kern w:val="0"/>
+          <w:sz w:val="18"/>
+          <w:szCs w:val="18"/>
+        </w:rPr>
+        <w:t>com.sina.sinavideo</w:t>
+      </w:r>
+      <w:proofErr w:type="spellEnd"/>
+    </w:p>
+    <w:p>
+      <w:pPr>
+        <w:rPr>
+          <w:rFonts w:hint="eastAsia"/>
+        </w:rPr>
+      </w:pPr>
+      <w:r>
+        <w:rPr>
+          <w:noProof/>
+        </w:rPr>
+        <w:drawing>
+          <wp:inline distT="0" distB="0" distL="0" distR="0" wp14:anchorId="66A44D94" wp14:editId="062D6D85">
+            <wp:extent cx="5274310" cy="3398788"/>
+            <wp:effectExtent l="0" t="0" r="2540" b="0"/>
+            <wp:docPr id="1" name="图片 1"/>
+            <wp:cNvGraphicFramePr>
+              <a:graphicFrameLocks xmlns:a="http://schemas.openxmlformats.org/drawingml/2006/main" noChangeAspect="1"/>
+            </wp:cNvGraphicFramePr>
+            <a:graphic xmlns:a="http://schemas.openxmlformats.org/drawingml/2006/main">
+              <a:graphicData uri="http://schemas.openxmlformats.org/drawingml/2006/picture">
+                <pic:pic xmlns:pic="http://schemas.openxmlformats.org/drawingml/2006/picture">
+                  <pic:nvPicPr>
+                    <pic:cNvPr id="0" name=""/>
+                    <pic:cNvPicPr/>
+                  </pic:nvPicPr>
+                  <pic:blipFill>
+                    <a:blip r:embed="rId8"/>
+                    <a:stretch>
+                      <a:fillRect/>
+                    </a:stretch>
+                  </pic:blipFill>
+                  <pic:spPr>
+                    <a:xfrm>
+                      <a:off x="0" y="0"/>
+                      <a:ext cx="5274310" cy="3398788"/>
+                    </a:xfrm>
+                    <a:prstGeom prst="rect">
+                      <a:avLst/>
+                    </a:prstGeom>
+                  </pic:spPr>
+                </pic:pic>
+              </a:graphicData>
+            </a:graphic>
+          </wp:inline>
+        </w:drawing>
+      </w:r>
+    </w:p>
+    <w:p>
+      <w:pPr>
+        <w:autoSpaceDE w:val="0"/>
+        <w:autoSpaceDN w:val="0"/>
+        <w:adjustRightInd w:val="0"/>
+        <w:jc w:val="left"/>
+        <w:rPr>
+          <w:rFonts w:hint="eastAsia"/>
+        </w:rPr>
+      </w:pPr>
+      <w:proofErr w:type="spellStart"/>
+      <w:r>
+        <w:rPr>
+          <w:b/>
+        </w:rPr>
+        <w:lastRenderedPageBreak/>
+        <w:t>Dalvik</w:t>
+      </w:r>
+      <w:proofErr w:type="spellEnd"/>
+      <w:r>
+        <w:rPr>
+          <w:b/>
+        </w:rPr>
+        <w:t xml:space="preserve"> Heap Size</w:t>
+      </w:r>
+      <w:r>
+        <w:rPr>
+          <w:rFonts w:hint="eastAsia"/>
+          <w:b/>
+        </w:rPr>
+        <w:t>：</w:t>
+      </w:r>
+      <w:r>
+        <w:rPr>
+          <w:rFonts w:hint="eastAsia"/>
+          <w:b/>
+        </w:rPr>
+        <w:t xml:space="preserve"> </w:t>
+      </w:r>
+      <w:proofErr w:type="spellStart"/>
+      <w:r>
+        <w:t>Dalvik</w:t>
+      </w:r>
+      <w:proofErr w:type="spellEnd"/>
+      <w:r>
+        <w:t xml:space="preserve"> Heap</w:t>
+      </w:r>
+      <w:r>
+        <w:t>总共的内存大小</w:t>
+      </w:r>
+      <w:r>
+        <w:rPr>
+          <w:rFonts w:hint="eastAsia"/>
+        </w:rPr>
+        <w:t>。</w:t>
+      </w:r>
+    </w:p>
+    <w:p>
+      <w:pPr>
+        <w:autoSpaceDE w:val="0"/>
+        <w:autoSpaceDN w:val="0"/>
+        <w:adjustRightInd w:val="0"/>
+        <w:jc w:val="left"/>
+        <w:rPr>
+          <w:rFonts w:hint="eastAsia"/>
+        </w:rPr>
+      </w:pPr>
+      <w:proofErr w:type="spellStart"/>
+      <w:r>
+        <w:rPr>
+          <w:b/>
+        </w:rPr>
+        <w:t>Dalvik</w:t>
+      </w:r>
+      <w:proofErr w:type="spellEnd"/>
+      <w:r>
+        <w:rPr>
+          <w:b/>
+        </w:rPr>
+        <w:t xml:space="preserve"> Heap </w:t>
+      </w:r>
+      <w:proofErr w:type="spellStart"/>
+      <w:r>
+        <w:rPr>
+          <w:b/>
+        </w:rPr>
+        <w:t>Alloc</w:t>
+      </w:r>
+      <w:proofErr w:type="spellEnd"/>
+      <w:r>
+        <w:rPr>
+          <w:rFonts w:hint="eastAsia"/>
+          <w:b/>
+        </w:rPr>
+        <w:t>：</w:t>
+      </w:r>
+      <w:proofErr w:type="spellStart"/>
+      <w:r>
+        <w:t>Dalvik</w:t>
+      </w:r>
+      <w:proofErr w:type="spellEnd"/>
+      <w:r>
+        <w:t xml:space="preserve"> Heap</w:t>
+      </w:r>
+      <w:r>
+        <w:t>分配的内存大小。</w:t>
+      </w:r>
+    </w:p>
+    <w:p>
+      <w:pPr>
+        <w:autoSpaceDE w:val="0"/>
+        <w:autoSpaceDN w:val="0"/>
+        <w:adjustRightInd w:val="0"/>
+        <w:jc w:val="left"/>
+        <w:rPr>
+          <w:rFonts w:hint="eastAsia"/>
+        </w:rPr>
+      </w:pPr>
+      <w:proofErr w:type="spellStart"/>
+      <w:r>
+        <w:rPr>
+          <w:b/>
+        </w:rPr>
+        <w:t>Dalvik</w:t>
+      </w:r>
+      <w:proofErr w:type="spellEnd"/>
+      <w:r>
+        <w:rPr>
+          <w:b/>
+        </w:rPr>
+        <w:t xml:space="preserve"> Heap Free</w:t>
+      </w:r>
+      <w:r>
+        <w:rPr>
+          <w:rFonts w:hint="eastAsia"/>
+          <w:b/>
+        </w:rPr>
+        <w:t>：</w:t>
+      </w:r>
+      <w:proofErr w:type="spellStart"/>
+      <w:r>
+        <w:t>Dalvik</w:t>
+      </w:r>
+      <w:proofErr w:type="spellEnd"/>
+      <w:r>
+        <w:t xml:space="preserve"> Heap</w:t>
+      </w:r>
+      <w:r>
+        <w:t>剩余的内存大小。</w:t>
+      </w:r>
+    </w:p>
+    <w:p>
+      <w:pPr>
+        <w:autoSpaceDE w:val="0"/>
+        <w:autoSpaceDN w:val="0"/>
+        <w:adjustRightInd w:val="0"/>
+        <w:jc w:val="left"/>
+        <w:rPr>
+          <w:rFonts w:hint="eastAsia"/>
+        </w:rPr>
+      </w:pPr>
+      <w:proofErr w:type="spellStart"/>
+      <w:r>
+        <w:t>Dalvik</w:t>
+      </w:r>
+      <w:proofErr w:type="spellEnd"/>
+      <w:r>
+        <w:t xml:space="preserve"> Heap Size </w:t>
+      </w:r>
+      <w:r>
+        <w:t>约等于</w:t>
+      </w:r>
+      <w:proofErr w:type="spellStart"/>
+      <w:r>
+        <w:t>Dalvik</w:t>
+      </w:r>
+      <w:proofErr w:type="spellEnd"/>
+      <w:r>
+        <w:t xml:space="preserve">  Heap </w:t>
+      </w:r>
+      <w:proofErr w:type="spellStart"/>
+      <w:r>
+        <w:t>Alloc</w:t>
+      </w:r>
+      <w:proofErr w:type="spellEnd"/>
+      <w:r>
+        <w:t xml:space="preserve"> + </w:t>
+      </w:r>
+      <w:proofErr w:type="spellStart"/>
+      <w:r>
+        <w:t>Dalvik</w:t>
+      </w:r>
+      <w:proofErr w:type="spellEnd"/>
+      <w:r>
+        <w:t>  Heap Free</w:t>
       </w:r>
     </w:p>
     <w:p>
@@ -620,6 +1518,87 @@
         <w:rPr>
           <w:rFonts w:hint="eastAsia"/>
         </w:rPr>
+        <w:t>DDMS U</w:t>
+      </w:r>
+      <w:r>
+        <w:t>pdate</w:t>
+      </w:r>
+      <w:r>
+        <w:rPr>
+          <w:rFonts w:hint="eastAsia"/>
+        </w:rPr>
+        <w:t xml:space="preserve"> </w:t>
+      </w:r>
+      <w:r>
+        <w:rPr>
+          <w:rFonts w:hint="eastAsia"/>
+        </w:rPr>
+        <w:t>heap</w:t>
+      </w:r>
+    </w:p>
+    <w:p>
+      <w:r>
+        <w:rPr>
+          <w:noProof/>
+        </w:rPr>
+        <w:drawing>
+          <wp:inline distT="0" distB="0" distL="0" distR="0" wp14:anchorId="066A0795" wp14:editId="356B9DCC">
+            <wp:extent cx="5274310" cy="2607243"/>
+            <wp:effectExtent l="0" t="0" r="2540" b="3175"/>
+            <wp:docPr id="2" name="图片 2"/>
+            <wp:cNvGraphicFramePr>
+              <a:graphicFrameLocks xmlns:a="http://schemas.openxmlformats.org/drawingml/2006/main" noChangeAspect="1"/>
+            </wp:cNvGraphicFramePr>
+            <a:graphic xmlns:a="http://schemas.openxmlformats.org/drawingml/2006/main">
+              <a:graphicData uri="http://schemas.openxmlformats.org/drawingml/2006/picture">
+                <pic:pic xmlns:pic="http://schemas.openxmlformats.org/drawingml/2006/picture">
+                  <pic:nvPicPr>
+                    <pic:cNvPr id="0" name=""/>
+                    <pic:cNvPicPr/>
+                  </pic:nvPicPr>
+                  <pic:blipFill>
+                    <a:blip r:embed="rId9"/>
+                    <a:stretch>
+                      <a:fillRect/>
+                    </a:stretch>
+                  </pic:blipFill>
+                  <pic:spPr>
+                    <a:xfrm>
+                      <a:off x="0" y="0"/>
+                      <a:ext cx="5274310" cy="2607243"/>
+                    </a:xfrm>
+                    <a:prstGeom prst="rect">
+                      <a:avLst/>
+                    </a:prstGeom>
+                  </pic:spPr>
+                </pic:pic>
+              </a:graphicData>
+            </a:graphic>
+          </wp:inline>
+        </w:drawing>
+      </w:r>
+    </w:p>
+    <w:p>
+      <w:pPr>
+        <w:pStyle w:val="2"/>
+        <w:numPr>
+          <w:ilvl w:val="0"/>
+          <w:numId w:val="2"/>
+        </w:numPr>
+        <w:rPr>
+          <w:rFonts w:hint="eastAsia"/>
+        </w:rPr>
+      </w:pPr>
+      <w:r>
+        <w:rPr>
+          <w:rFonts w:hint="eastAsia"/>
+        </w:rPr>
+        <w:t xml:space="preserve">DDMS </w:t>
+      </w:r>
+      <w:r>
+        <w:rPr>
+          <w:rFonts w:hint="eastAsia"/>
+        </w:rPr>
         <w:t>Dump HPROF File</w:t>
       </w:r>
     </w:p>
@@ -629,21 +1608,456 @@
           <w:rFonts w:hint="eastAsia"/>
         </w:rPr>
       </w:pPr>
-      <w:hyperlink r:id="rId8" w:history="1">
-        <w:r>
-          <w:rPr>
-            <w:rStyle w:val="a4"/>
-          </w:rPr>
-          <w:t>http://www.blogjava.net/rosen/archive/2010/05/21/321575.html</w:t>
-        </w:r>
-      </w:hyperlink>
-    </w:p>
-    <w:p>
-      <w:pPr>
-        <w:rPr>
-          <w:rFonts w:hint="eastAsia"/>
-        </w:rPr>
-      </w:pPr>
+      <w:r>
+        <w:rPr>
+          <w:b/>
+        </w:rPr>
+        <w:t>Shallow size</w:t>
+      </w:r>
+      <w:r>
+        <w:rPr>
+          <w:rFonts w:hint="eastAsia"/>
+        </w:rPr>
+        <w:t>就是对象本身占用内存的大小，不包含对其他对象的引用，也就是对象头</w:t>
+      </w:r>
+      <w:proofErr w:type="gramStart"/>
+      <w:r>
+        <w:rPr>
+          <w:rFonts w:hint="eastAsia"/>
+        </w:rPr>
+        <w:t>加成员</w:t>
+      </w:r>
+      <w:proofErr w:type="gramEnd"/>
+      <w:r>
+        <w:rPr>
+          <w:rFonts w:hint="eastAsia"/>
+        </w:rPr>
+        <w:t>变量（不是成员变量的值）的总和</w:t>
+      </w:r>
+      <w:r>
+        <w:rPr>
+          <w:rFonts w:hint="eastAsia"/>
+        </w:rPr>
+        <w:t>。</w:t>
+      </w:r>
+    </w:p>
+    <w:p>
+      <w:pPr>
+        <w:rPr>
+          <w:rFonts w:hint="eastAsia"/>
+        </w:rPr>
+      </w:pPr>
+      <w:r>
+        <w:rPr>
+          <w:b/>
+        </w:rPr>
+        <w:t>Retained size</w:t>
+      </w:r>
+      <w:r>
+        <w:rPr>
+          <w:rFonts w:hint="eastAsia"/>
+        </w:rPr>
+        <w:t>是该对象自己的</w:t>
+      </w:r>
+      <w:r>
+        <w:t>shallow size</w:t>
+      </w:r>
+      <w:r>
+        <w:rPr>
+          <w:rFonts w:hint="eastAsia"/>
+        </w:rPr>
+        <w:t>，加上从该对象能直接或</w:t>
+      </w:r>
+      <w:proofErr w:type="gramStart"/>
+      <w:r>
+        <w:rPr>
+          <w:rFonts w:hint="eastAsia"/>
+        </w:rPr>
+        <w:t>间接访问</w:t>
+      </w:r>
+      <w:proofErr w:type="gramEnd"/>
+      <w:r>
+        <w:rPr>
+          <w:rFonts w:hint="eastAsia"/>
+        </w:rPr>
+        <w:t>到对象的</w:t>
+      </w:r>
+      <w:r>
+        <w:t>shallow size</w:t>
+      </w:r>
+      <w:r>
+        <w:rPr>
+          <w:rFonts w:hint="eastAsia"/>
+        </w:rPr>
+        <w:t>之</w:t>
+      </w:r>
+      <w:proofErr w:type="gramStart"/>
+      <w:r>
+        <w:rPr>
+          <w:rFonts w:hint="eastAsia"/>
+        </w:rPr>
+        <w:t>和</w:t>
+      </w:r>
+      <w:proofErr w:type="gramEnd"/>
+      <w:r>
+        <w:rPr>
+          <w:rFonts w:hint="eastAsia"/>
+        </w:rPr>
+        <w:t>。换句话说，</w:t>
+      </w:r>
+      <w:r>
+        <w:t>retained size</w:t>
+      </w:r>
+      <w:r>
+        <w:rPr>
+          <w:rFonts w:hint="eastAsia"/>
+        </w:rPr>
+        <w:t>是该对象被</w:t>
+      </w:r>
+      <w:r>
+        <w:t>GC</w:t>
+      </w:r>
+      <w:r>
+        <w:rPr>
+          <w:rFonts w:hint="eastAsia"/>
+        </w:rPr>
+        <w:t>之后所能回收到内存的总和。</w:t>
+      </w:r>
+    </w:p>
+    <w:p>
+      <w:pPr>
+        <w:rPr>
+          <w:rFonts w:hint="eastAsia"/>
+        </w:rPr>
+      </w:pPr>
+    </w:p>
+    <w:p>
+      <w:pPr>
+        <w:rPr>
+          <w:rFonts w:hint="eastAsia"/>
+        </w:rPr>
+      </w:pPr>
+      <w:r>
+        <w:rPr>
+          <w:rFonts w:hint="eastAsia"/>
+        </w:rPr>
+        <w:t>左图，</w:t>
+      </w:r>
+      <w:r>
+        <w:rPr>
+          <w:rFonts w:hint="eastAsia"/>
+        </w:rPr>
+        <w:t>obj1</w:t>
+      </w:r>
+      <w:r>
+        <w:rPr>
+          <w:rFonts w:hint="eastAsia"/>
+        </w:rPr>
+        <w:t>的</w:t>
+      </w:r>
+      <w:proofErr w:type="spellStart"/>
+      <w:r>
+        <w:rPr>
+          <w:rFonts w:hint="eastAsia"/>
+        </w:rPr>
+        <w:t>ratained</w:t>
+      </w:r>
+      <w:proofErr w:type="spellEnd"/>
+      <w:r>
+        <w:rPr>
+          <w:rFonts w:hint="eastAsia"/>
+        </w:rPr>
+        <w:t xml:space="preserve"> size</w:t>
+      </w:r>
+      <w:r>
+        <w:rPr>
+          <w:rFonts w:hint="eastAsia"/>
+        </w:rPr>
+        <w:t>就是</w:t>
+      </w:r>
+      <w:r>
+        <w:rPr>
+          <w:rFonts w:hint="eastAsia"/>
+        </w:rPr>
+        <w:t>1,2,3</w:t>
+      </w:r>
+      <w:r>
+        <w:rPr>
+          <w:rFonts w:hint="eastAsia"/>
+        </w:rPr>
+        <w:t>。右图，</w:t>
+      </w:r>
+      <w:r>
+        <w:rPr>
+          <w:rFonts w:hint="eastAsia"/>
+        </w:rPr>
+        <w:t>obj1</w:t>
+      </w:r>
+      <w:r>
+        <w:rPr>
+          <w:rFonts w:hint="eastAsia"/>
+        </w:rPr>
+        <w:t>的</w:t>
+      </w:r>
+      <w:r>
+        <w:rPr>
+          <w:rFonts w:hint="eastAsia"/>
+        </w:rPr>
+        <w:t>retained size</w:t>
+      </w:r>
+      <w:r>
+        <w:rPr>
+          <w:rFonts w:hint="eastAsia"/>
+        </w:rPr>
+        <w:t>是</w:t>
+      </w:r>
+      <w:r>
+        <w:rPr>
+          <w:rFonts w:hint="eastAsia"/>
+        </w:rPr>
+        <w:t>1,2,3,4</w:t>
+      </w:r>
+      <w:r>
+        <w:rPr>
+          <w:rFonts w:hint="eastAsia"/>
+        </w:rPr>
+        <w:t>。</w:t>
+      </w:r>
+    </w:p>
+    <w:p>
+      <w:pPr>
+        <w:rPr>
+          <w:rFonts w:hint="eastAsia"/>
+        </w:rPr>
+      </w:pPr>
+      <w:r>
+        <w:rPr>
+          <w:noProof/>
+        </w:rPr>
+        <w:drawing>
+          <wp:inline distT="0" distB="0" distL="0" distR="0" wp14:anchorId="00C3DADD" wp14:editId="74B011EB">
+            <wp:extent cx="4905375" cy="2390775"/>
+            <wp:effectExtent l="0" t="0" r="9525" b="9525"/>
+            <wp:docPr id="3" name="图片 3"/>
+            <wp:cNvGraphicFramePr>
+              <a:graphicFrameLocks xmlns:a="http://schemas.openxmlformats.org/drawingml/2006/main" noChangeAspect="1"/>
+            </wp:cNvGraphicFramePr>
+            <a:graphic xmlns:a="http://schemas.openxmlformats.org/drawingml/2006/main">
+              <a:graphicData uri="http://schemas.openxmlformats.org/drawingml/2006/picture">
+                <pic:pic xmlns:pic="http://schemas.openxmlformats.org/drawingml/2006/picture">
+                  <pic:nvPicPr>
+                    <pic:cNvPr id="0" name=""/>
+                    <pic:cNvPicPr/>
+                  </pic:nvPicPr>
+                  <pic:blipFill>
+                    <a:blip r:embed="rId10"/>
+                    <a:stretch>
+                      <a:fillRect/>
+                    </a:stretch>
+                  </pic:blipFill>
+                  <pic:spPr>
+                    <a:xfrm>
+                      <a:off x="0" y="0"/>
+                      <a:ext cx="4905375" cy="2390775"/>
+                    </a:xfrm>
+                    <a:prstGeom prst="rect">
+                      <a:avLst/>
+                    </a:prstGeom>
+                  </pic:spPr>
+                </pic:pic>
+              </a:graphicData>
+            </a:graphic>
+          </wp:inline>
+        </w:drawing>
+      </w:r>
+    </w:p>
+    <w:p>
+      <w:pPr>
+        <w:rPr>
+          <w:rFonts w:hint="eastAsia"/>
+        </w:rPr>
+      </w:pPr>
+      <w:r>
+        <w:lastRenderedPageBreak/>
+        <w:t>Histogram</w:t>
+      </w:r>
+      <w:r>
+        <w:rPr>
+          <w:rFonts w:hint="eastAsia"/>
+        </w:rPr>
+        <w:t>--&gt;</w:t>
+      </w:r>
+      <w:r>
+        <w:rPr>
+          <w:rFonts w:hint="eastAsia"/>
+        </w:rPr>
+        <w:t>按</w:t>
+      </w:r>
+      <w:r>
+        <w:rPr>
+          <w:rFonts w:hint="eastAsia"/>
+        </w:rPr>
+        <w:t>shallow heap</w:t>
+      </w:r>
+      <w:r>
+        <w:rPr>
+          <w:rFonts w:hint="eastAsia"/>
+        </w:rPr>
+        <w:t>排序</w:t>
+      </w:r>
+      <w:r>
+        <w:rPr>
+          <w:rFonts w:hint="eastAsia"/>
+        </w:rPr>
+        <w:t xml:space="preserve"> -&gt; List Objects -&gt; with incoming references</w:t>
+      </w:r>
+    </w:p>
+    <w:p>
+      <w:r>
+        <w:rPr>
+          <w:noProof/>
+        </w:rPr>
+        <w:drawing>
+          <wp:inline distT="0" distB="0" distL="0" distR="0" wp14:anchorId="68505ABF" wp14:editId="37C5589E">
+            <wp:extent cx="5274310" cy="2728112"/>
+            <wp:effectExtent l="0" t="0" r="2540" b="0"/>
+            <wp:docPr id="4" name="图片 4"/>
+            <wp:cNvGraphicFramePr>
+              <a:graphicFrameLocks xmlns:a="http://schemas.openxmlformats.org/drawingml/2006/main" noChangeAspect="1"/>
+            </wp:cNvGraphicFramePr>
+            <a:graphic xmlns:a="http://schemas.openxmlformats.org/drawingml/2006/main">
+              <a:graphicData uri="http://schemas.openxmlformats.org/drawingml/2006/picture">
+                <pic:pic xmlns:pic="http://schemas.openxmlformats.org/drawingml/2006/picture">
+                  <pic:nvPicPr>
+                    <pic:cNvPr id="0" name=""/>
+                    <pic:cNvPicPr/>
+                  </pic:nvPicPr>
+                  <pic:blipFill>
+                    <a:blip r:embed="rId11"/>
+                    <a:stretch>
+                      <a:fillRect/>
+                    </a:stretch>
+                  </pic:blipFill>
+                  <pic:spPr>
+                    <a:xfrm>
+                      <a:off x="0" y="0"/>
+                      <a:ext cx="5274310" cy="2728112"/>
+                    </a:xfrm>
+                    <a:prstGeom prst="rect">
+                      <a:avLst/>
+                    </a:prstGeom>
+                  </pic:spPr>
+                </pic:pic>
+              </a:graphicData>
+            </a:graphic>
+          </wp:inline>
+        </w:drawing>
+      </w:r>
+    </w:p>
+    <w:p>
+      <w:pPr>
+        <w:pStyle w:val="2"/>
+        <w:numPr>
+          <w:ilvl w:val="0"/>
+          <w:numId w:val="2"/>
+        </w:numPr>
+        <w:rPr>
+          <w:rFonts w:hint="eastAsia"/>
+        </w:rPr>
+      </w:pPr>
+      <w:proofErr w:type="spellStart"/>
+      <w:r>
+        <w:t>P</w:t>
+      </w:r>
+      <w:r>
+        <w:t>rocrank</w:t>
+      </w:r>
+      <w:bookmarkStart w:id="0" w:name="_GoBack"/>
+      <w:bookmarkEnd w:id="0"/>
+      <w:proofErr w:type="spellEnd"/>
+    </w:p>
+    <w:p>
+      <w:pPr>
+        <w:autoSpaceDE w:val="0"/>
+        <w:autoSpaceDN w:val="0"/>
+        <w:adjustRightInd w:val="0"/>
+        <w:jc w:val="left"/>
+        <w:rPr>
+          <w:rFonts w:hint="eastAsia"/>
+        </w:rPr>
+      </w:pPr>
+      <w:r>
+        <w:rPr>
+          <w:b/>
+        </w:rPr>
+        <w:t>VSS</w:t>
+      </w:r>
+      <w:r>
+        <w:t xml:space="preserve"> - Virtual Set Size </w:t>
+      </w:r>
+      <w:r>
+        <w:t>虚拟耗用内存（包含共享库占用的内存）</w:t>
+      </w:r>
+    </w:p>
+    <w:p>
+      <w:pPr>
+        <w:autoSpaceDE w:val="0"/>
+        <w:autoSpaceDN w:val="0"/>
+        <w:adjustRightInd w:val="0"/>
+        <w:jc w:val="left"/>
+      </w:pPr>
+      <w:r>
+        <w:rPr>
+          <w:b/>
+        </w:rPr>
+        <w:t>RSS</w:t>
+      </w:r>
+      <w:r>
+        <w:t xml:space="preserve"> - Resident Set Size </w:t>
+      </w:r>
+      <w:r>
+        <w:t>实际使用物理内存（包含共享库占用的内存）</w:t>
+      </w:r>
+    </w:p>
+    <w:p>
+      <w:pPr>
+        <w:autoSpaceDE w:val="0"/>
+        <w:autoSpaceDN w:val="0"/>
+        <w:adjustRightInd w:val="0"/>
+        <w:jc w:val="left"/>
+      </w:pPr>
+      <w:r>
+        <w:rPr>
+          <w:b/>
+        </w:rPr>
+        <w:t>PSS</w:t>
+      </w:r>
+      <w:r>
+        <w:t xml:space="preserve"> - Proportional Set Size </w:t>
+      </w:r>
+      <w:r>
+        <w:t>实际使用的物理内存（比例分配共享库占用的内存）</w:t>
+      </w:r>
+    </w:p>
+    <w:p>
+      <w:pPr>
+        <w:autoSpaceDE w:val="0"/>
+        <w:autoSpaceDN w:val="0"/>
+        <w:adjustRightInd w:val="0"/>
+        <w:jc w:val="left"/>
+      </w:pPr>
+      <w:r>
+        <w:rPr>
+          <w:b/>
+        </w:rPr>
+        <w:t>USS</w:t>
+      </w:r>
+      <w:r>
+        <w:t xml:space="preserve"> - Unique Set Size </w:t>
+      </w:r>
+      <w:r>
+        <w:t>进程独自占用的物理内存（不包含共享库占用的内存）</w:t>
+      </w:r>
     </w:p>
     <w:p/>
     <w:sectPr>
@@ -659,6 +2073,155 @@
 <file path=word/numbering.xml><?xml version="1.0" encoding="utf-8"?>
 <w:numbering xmlns:wpc="http://schemas.microsoft.com/office/word/2010/wordprocessingCanvas" xmlns:mc="http://schemas.openxmlformats.org/markup-compatibility/2006" xmlns:o="urn:schemas-microsoft-com:office:office" xmlns:r="http://schemas.openxmlformats.org/officeDocument/2006/relationships" xmlns:m="http://schemas.openxmlformats.org/officeDocument/2006/math" xmlns:v="urn:schemas-microsoft-com:vml" xmlns:wp14="http://schemas.microsoft.com/office/word/2010/wordprocessingDrawing" xmlns:wp="http://schemas.openxmlformats.org/drawingml/2006/wordprocessingDrawing" xmlns:w10="urn:schemas-microsoft-com:office:word" xmlns:w="http://schemas.openxmlformats.org/wordprocessingml/2006/main" xmlns:w14="http://schemas.microsoft.com/office/word/2010/wordml" xmlns:wpg="http://schemas.microsoft.com/office/word/2010/wordprocessingGroup" xmlns:wpi="http://schemas.microsoft.com/office/word/2010/wordprocessingInk" xmlns:wne="http://schemas.microsoft.com/office/word/2006/wordml" xmlns:wps="http://schemas.microsoft.com/office/word/2010/wordprocessingShape" mc:Ignorable="w14 wp14">
   <w:abstractNum w:abstractNumId="0">
+    <w:nsid w:val="1E4628D1"/>
+    <w:multiLevelType w:val="multilevel"/>
+    <w:tmpl w:val="2246348C"/>
+    <w:lvl w:ilvl="0">
+      <w:start w:val="1"/>
+      <w:numFmt w:val="bullet"/>
+      <w:lvlText w:val=""/>
+      <w:lvlJc w:val="left"/>
+      <w:pPr>
+        <w:tabs>
+          <w:tab w:val="num" w:pos="720"/>
+        </w:tabs>
+        <w:ind w:left="720" w:hanging="360"/>
+      </w:pPr>
+      <w:rPr>
+        <w:rFonts w:ascii="Symbol" w:hAnsi="Symbol" w:hint="default"/>
+        <w:sz w:val="20"/>
+      </w:rPr>
+    </w:lvl>
+    <w:lvl w:ilvl="1" w:tentative="1">
+      <w:start w:val="1"/>
+      <w:numFmt w:val="bullet"/>
+      <w:lvlText w:val="o"/>
+      <w:lvlJc w:val="left"/>
+      <w:pPr>
+        <w:tabs>
+          <w:tab w:val="num" w:pos="1440"/>
+        </w:tabs>
+        <w:ind w:left="1440" w:hanging="360"/>
+      </w:pPr>
+      <w:rPr>
+        <w:rFonts w:ascii="Courier New" w:hAnsi="Courier New" w:hint="default"/>
+        <w:sz w:val="20"/>
+      </w:rPr>
+    </w:lvl>
+    <w:lvl w:ilvl="2" w:tentative="1">
+      <w:start w:val="1"/>
+      <w:numFmt w:val="bullet"/>
+      <w:lvlText w:val=""/>
+      <w:lvlJc w:val="left"/>
+      <w:pPr>
+        <w:tabs>
+          <w:tab w:val="num" w:pos="2160"/>
+        </w:tabs>
+        <w:ind w:left="2160" w:hanging="360"/>
+      </w:pPr>
+      <w:rPr>
+        <w:rFonts w:ascii="Wingdings" w:hAnsi="Wingdings" w:hint="default"/>
+        <w:sz w:val="20"/>
+      </w:rPr>
+    </w:lvl>
+    <w:lvl w:ilvl="3" w:tentative="1">
+      <w:start w:val="1"/>
+      <w:numFmt w:val="bullet"/>
+      <w:lvlText w:val=""/>
+      <w:lvlJc w:val="left"/>
+      <w:pPr>
+        <w:tabs>
+          <w:tab w:val="num" w:pos="2880"/>
+        </w:tabs>
+        <w:ind w:left="2880" w:hanging="360"/>
+      </w:pPr>
+      <w:rPr>
+        <w:rFonts w:ascii="Wingdings" w:hAnsi="Wingdings" w:hint="default"/>
+        <w:sz w:val="20"/>
+      </w:rPr>
+    </w:lvl>
+    <w:lvl w:ilvl="4" w:tentative="1">
+      <w:start w:val="1"/>
+      <w:numFmt w:val="bullet"/>
+      <w:lvlText w:val=""/>
+      <w:lvlJc w:val="left"/>
+      <w:pPr>
+        <w:tabs>
+          <w:tab w:val="num" w:pos="3600"/>
+        </w:tabs>
+        <w:ind w:left="3600" w:hanging="360"/>
+      </w:pPr>
+      <w:rPr>
+        <w:rFonts w:ascii="Wingdings" w:hAnsi="Wingdings" w:hint="default"/>
+        <w:sz w:val="20"/>
+      </w:rPr>
+    </w:lvl>
+    <w:lvl w:ilvl="5" w:tentative="1">
+      <w:start w:val="1"/>
+      <w:numFmt w:val="bullet"/>
+      <w:lvlText w:val=""/>
+      <w:lvlJc w:val="left"/>
+      <w:pPr>
+        <w:tabs>
+          <w:tab w:val="num" w:pos="4320"/>
+        </w:tabs>
+        <w:ind w:left="4320" w:hanging="360"/>
+      </w:pPr>
+      <w:rPr>
+        <w:rFonts w:ascii="Wingdings" w:hAnsi="Wingdings" w:hint="default"/>
+        <w:sz w:val="20"/>
+      </w:rPr>
+    </w:lvl>
+    <w:lvl w:ilvl="6" w:tentative="1">
+      <w:start w:val="1"/>
+      <w:numFmt w:val="bullet"/>
+      <w:lvlText w:val=""/>
+      <w:lvlJc w:val="left"/>
+      <w:pPr>
+        <w:tabs>
+          <w:tab w:val="num" w:pos="5040"/>
+        </w:tabs>
+        <w:ind w:left="5040" w:hanging="360"/>
+      </w:pPr>
+      <w:rPr>
+        <w:rFonts w:ascii="Wingdings" w:hAnsi="Wingdings" w:hint="default"/>
+        <w:sz w:val="20"/>
+      </w:rPr>
+    </w:lvl>
+    <w:lvl w:ilvl="7" w:tentative="1">
+      <w:start w:val="1"/>
+      <w:numFmt w:val="bullet"/>
+      <w:lvlText w:val=""/>
+      <w:lvlJc w:val="left"/>
+      <w:pPr>
+        <w:tabs>
+          <w:tab w:val="num" w:pos="5760"/>
+        </w:tabs>
+        <w:ind w:left="5760" w:hanging="360"/>
+      </w:pPr>
+      <w:rPr>
+        <w:rFonts w:ascii="Wingdings" w:hAnsi="Wingdings" w:hint="default"/>
+        <w:sz w:val="20"/>
+      </w:rPr>
+    </w:lvl>
+    <w:lvl w:ilvl="8" w:tentative="1">
+      <w:start w:val="1"/>
+      <w:numFmt w:val="bullet"/>
+      <w:lvlText w:val=""/>
+      <w:lvlJc w:val="left"/>
+      <w:pPr>
+        <w:tabs>
+          <w:tab w:val="num" w:pos="6480"/>
+        </w:tabs>
+        <w:ind w:left="6480" w:hanging="360"/>
+      </w:pPr>
+      <w:rPr>
+        <w:rFonts w:ascii="Wingdings" w:hAnsi="Wingdings" w:hint="default"/>
+        <w:sz w:val="20"/>
+      </w:rPr>
+    </w:lvl>
+  </w:abstractNum>
+  <w:abstractNum w:abstractNumId="1">
     <w:nsid w:val="4D980438"/>
     <w:multiLevelType w:val="hybridMultilevel"/>
     <w:tmpl w:val="7FFE8FBE"/>
@@ -747,7 +2310,7 @@
       </w:pPr>
     </w:lvl>
   </w:abstractNum>
-  <w:abstractNum w:abstractNumId="1">
+  <w:abstractNum w:abstractNumId="2">
     <w:nsid w:val="72992EBE"/>
     <w:multiLevelType w:val="hybridMultilevel"/>
     <w:tmpl w:val="3D402228"/>
@@ -837,9 +2400,12 @@
     </w:lvl>
   </w:abstractNum>
   <w:num w:numId="1">
+    <w:abstractNumId w:val="2"/>
+  </w:num>
+  <w:num w:numId="2">
     <w:abstractNumId w:val="1"/>
   </w:num>
-  <w:num w:numId="2">
+  <w:num w:numId="3">
     <w:abstractNumId w:val="0"/>
   </w:num>
 </w:numbering>
@@ -1127,6 +2693,61 @@
       <w:szCs w:val="32"/>
     </w:rPr>
   </w:style>
+  <w:style w:type="paragraph" w:styleId="a5">
+    <w:name w:val="Normal (Web)"/>
+    <w:basedOn w:val="a"/>
+    <w:uiPriority w:val="99"/>
+    <w:semiHidden/>
+    <w:unhideWhenUsed/>
+    <w:rsid w:val="002F76FF"/>
+    <w:pPr>
+      <w:widowControl/>
+      <w:spacing w:before="100" w:beforeAutospacing="1" w:after="100" w:afterAutospacing="1"/>
+      <w:jc w:val="left"/>
+    </w:pPr>
+    <w:rPr>
+      <w:rFonts w:ascii="宋体" w:eastAsia="宋体" w:hAnsi="宋体" w:cs="宋体"/>
+      <w:kern w:val="0"/>
+      <w:sz w:val="24"/>
+      <w:szCs w:val="24"/>
+    </w:rPr>
+  </w:style>
+  <w:style w:type="paragraph" w:styleId="a6">
+    <w:name w:val="Balloon Text"/>
+    <w:basedOn w:val="a"/>
+    <w:link w:val="Char"/>
+    <w:uiPriority w:val="99"/>
+    <w:semiHidden/>
+    <w:unhideWhenUsed/>
+    <w:rsid w:val="000A728B"/>
+    <w:rPr>
+      <w:sz w:val="18"/>
+      <w:szCs w:val="18"/>
+    </w:rPr>
+  </w:style>
+  <w:style w:type="character" w:customStyle="1" w:styleId="Char">
+    <w:name w:val="批注框文本 Char"/>
+    <w:basedOn w:val="a0"/>
+    <w:link w:val="a6"/>
+    <w:uiPriority w:val="99"/>
+    <w:semiHidden/>
+    <w:rsid w:val="000A728B"/>
+    <w:rPr>
+      <w:sz w:val="18"/>
+      <w:szCs w:val="18"/>
+    </w:rPr>
+  </w:style>
+  <w:style w:type="character" w:styleId="a7">
+    <w:name w:val="Strong"/>
+    <w:basedOn w:val="a0"/>
+    <w:uiPriority w:val="22"/>
+    <w:qFormat/>
+    <w:rsid w:val="00AD5859"/>
+    <w:rPr>
+      <w:b/>
+      <w:bCs/>
+    </w:rPr>
+  </w:style>
 </w:styles>
 </file>
 
@@ -1410,6 +3031,61 @@
       <w:bCs/>
       <w:sz w:val="32"/>
       <w:szCs w:val="32"/>
+    </w:rPr>
+  </w:style>
+  <w:style w:type="paragraph" w:styleId="a5">
+    <w:name w:val="Normal (Web)"/>
+    <w:basedOn w:val="a"/>
+    <w:uiPriority w:val="99"/>
+    <w:semiHidden/>
+    <w:unhideWhenUsed/>
+    <w:rsid w:val="002F76FF"/>
+    <w:pPr>
+      <w:widowControl/>
+      <w:spacing w:before="100" w:beforeAutospacing="1" w:after="100" w:afterAutospacing="1"/>
+      <w:jc w:val="left"/>
+    </w:pPr>
+    <w:rPr>
+      <w:rFonts w:ascii="宋体" w:eastAsia="宋体" w:hAnsi="宋体" w:cs="宋体"/>
+      <w:kern w:val="0"/>
+      <w:sz w:val="24"/>
+      <w:szCs w:val="24"/>
+    </w:rPr>
+  </w:style>
+  <w:style w:type="paragraph" w:styleId="a6">
+    <w:name w:val="Balloon Text"/>
+    <w:basedOn w:val="a"/>
+    <w:link w:val="Char"/>
+    <w:uiPriority w:val="99"/>
+    <w:semiHidden/>
+    <w:unhideWhenUsed/>
+    <w:rsid w:val="000A728B"/>
+    <w:rPr>
+      <w:sz w:val="18"/>
+      <w:szCs w:val="18"/>
+    </w:rPr>
+  </w:style>
+  <w:style w:type="character" w:customStyle="1" w:styleId="Char">
+    <w:name w:val="批注框文本 Char"/>
+    <w:basedOn w:val="a0"/>
+    <w:link w:val="a6"/>
+    <w:uiPriority w:val="99"/>
+    <w:semiHidden/>
+    <w:rsid w:val="000A728B"/>
+    <w:rPr>
+      <w:sz w:val="18"/>
+      <w:szCs w:val="18"/>
+    </w:rPr>
+  </w:style>
+  <w:style w:type="character" w:styleId="a7">
+    <w:name w:val="Strong"/>
+    <w:basedOn w:val="a0"/>
+    <w:uiPriority w:val="22"/>
+    <w:qFormat/>
+    <w:rsid w:val="00AD5859"/>
+    <w:rPr>
+      <w:b/>
+      <w:bCs/>
     </w:rPr>
   </w:style>
 </w:styles>

</xml_diff>